<commit_message>
md-professor - modulo de testes completamente testado
</commit_message>
<xml_diff>
--- a/TCC - Documento/TCC I - Fatima Ferreira de Sousa.docx
+++ b/TCC - Documento/TCC I - Fatima Ferreira de Sousa.docx
@@ -15511,14 +15511,27 @@
       <w:r>
         <w:t xml:space="preserve">Quadro </w:t>
       </w:r>
-      <w:fldSimple w:instr=" SEQ Quadro \* ARABIC ">
-        <w:r>
-          <w:rPr>
-            <w:noProof/>
-          </w:rPr>
-          <w:t>1</w:t>
-        </w:r>
-      </w:fldSimple>
+      <w:r>
+        <w:fldChar w:fldCharType="begin"/>
+      </w:r>
+      <w:r>
+        <w:instrText xml:space="preserve"> SEQ Quadro \* ARABIC </w:instrText>
+      </w:r>
+      <w:r>
+        <w:fldChar w:fldCharType="separate"/>
+      </w:r>
+      <w:r>
+        <w:rPr>
+          <w:noProof/>
+        </w:rPr>
+        <w:t>1</w:t>
+      </w:r>
+      <w:r>
+        <w:rPr>
+          <w:noProof/>
+        </w:rPr>
+        <w:fldChar w:fldCharType="end"/>
+      </w:r>
       <w:r>
         <w:t xml:space="preserve"> - Cronogram</w:t>
       </w:r>
@@ -17328,14 +17341,27 @@
       <w:r>
         <w:t xml:space="preserve">Figura </w:t>
       </w:r>
-      <w:fldSimple w:instr=" SEQ Figura \* ARABIC ">
-        <w:r>
-          <w:rPr>
-            <w:noProof/>
-          </w:rPr>
-          <w:t>1</w:t>
-        </w:r>
-      </w:fldSimple>
+      <w:r>
+        <w:fldChar w:fldCharType="begin"/>
+      </w:r>
+      <w:r>
+        <w:instrText xml:space="preserve"> SEQ Figura \* ARABIC </w:instrText>
+      </w:r>
+      <w:r>
+        <w:fldChar w:fldCharType="separate"/>
+      </w:r>
+      <w:r>
+        <w:rPr>
+          <w:noProof/>
+        </w:rPr>
+        <w:t>1</w:t>
+      </w:r>
+      <w:r>
+        <w:rPr>
+          <w:noProof/>
+        </w:rPr>
+        <w:fldChar w:fldCharType="end"/>
+      </w:r>
       <w:r>
         <w:t xml:space="preserve"> </w:t>
       </w:r>
@@ -17895,21 +17921,12 @@
           <w:sz w:val="24"/>
         </w:rPr>
       </w:pPr>
-      <w:bookmarkStart w:id="21" w:name="_GoBack"/>
-      <w:r>
-        <w:rPr>
-          <w:rFonts w:ascii="Times New Roman" w:hAnsi="Times New Roman" w:cs="Times New Roman"/>
-          <w:sz w:val="24"/>
-        </w:rPr>
-        <w:t xml:space="preserve">O </w:t>
-      </w:r>
-      <w:bookmarkEnd w:id="21"/>
-      <w:r>
-        <w:rPr>
-          <w:rFonts w:ascii="Times New Roman" w:hAnsi="Times New Roman" w:cs="Times New Roman"/>
-          <w:sz w:val="24"/>
-        </w:rPr>
-        <w:t>sistema está organizado em quatro módulos básicos.</w:t>
+      <w:r>
+        <w:rPr>
+          <w:rFonts w:ascii="Times New Roman" w:hAnsi="Times New Roman" w:cs="Times New Roman"/>
+          <w:sz w:val="24"/>
+        </w:rPr>
+        <w:t>O sistema está organizado em quatro módulos básicos.</w:t>
       </w:r>
     </w:p>
     <w:p>
@@ -17925,7 +17942,7 @@
           <w:sz w:val="24"/>
         </w:rPr>
       </w:pPr>
-      <w:bookmarkStart w:id="22" w:name="_Toc413773466"/>
+      <w:bookmarkStart w:id="21" w:name="_Toc413773466"/>
       <w:r>
         <w:rPr>
           <w:rFonts w:ascii="Times New Roman" w:hAnsi="Times New Roman" w:cs="Times New Roman"/>
@@ -17934,7 +17951,7 @@
         </w:rPr>
         <w:t>Módulo de testes</w:t>
       </w:r>
-      <w:bookmarkEnd w:id="22"/>
+      <w:bookmarkEnd w:id="21"/>
     </w:p>
     <w:p>
       <w:pPr>
@@ -18023,7 +18040,7 @@
           <w:sz w:val="24"/>
         </w:rPr>
       </w:pPr>
-      <w:bookmarkStart w:id="23" w:name="_Toc413773467"/>
+      <w:bookmarkStart w:id="22" w:name="_Toc413773467"/>
       <w:r>
         <w:rPr>
           <w:rFonts w:ascii="Times New Roman" w:hAnsi="Times New Roman" w:cs="Times New Roman"/>
@@ -18032,7 +18049,7 @@
         </w:rPr>
         <w:t>Módulo De Transferência De Arquivos</w:t>
       </w:r>
-      <w:bookmarkEnd w:id="23"/>
+      <w:bookmarkEnd w:id="22"/>
     </w:p>
     <w:p/>
     <w:p>
@@ -18141,7 +18158,7 @@
           <w:szCs w:val="24"/>
         </w:rPr>
       </w:pPr>
-      <w:bookmarkStart w:id="24" w:name="_Toc413773468"/>
+      <w:bookmarkStart w:id="23" w:name="_Toc413773468"/>
       <w:r>
         <w:rPr>
           <w:rFonts w:ascii="Times New Roman" w:hAnsi="Times New Roman" w:cs="Times New Roman"/>
@@ -18151,7 +18168,7 @@
         </w:rPr>
         <w:t>Módulo De Criação De Grupos De Discussões</w:t>
       </w:r>
-      <w:bookmarkEnd w:id="24"/>
+      <w:bookmarkEnd w:id="23"/>
       <w:r>
         <w:rPr>
           <w:rFonts w:ascii="Times New Roman" w:hAnsi="Times New Roman" w:cs="Times New Roman"/>
@@ -18266,7 +18283,7 @@
           <w:szCs w:val="24"/>
         </w:rPr>
       </w:pPr>
-      <w:bookmarkStart w:id="25" w:name="_Toc413773470"/>
+      <w:bookmarkStart w:id="24" w:name="_Toc413773470"/>
       <w:r>
         <w:rPr>
           <w:rFonts w:ascii="Times New Roman" w:hAnsi="Times New Roman" w:cs="Times New Roman"/>
@@ -18278,7 +18295,7 @@
         <w:lastRenderedPageBreak/>
         <w:t>ESPECIFICAÇÃO</w:t>
       </w:r>
-      <w:bookmarkEnd w:id="25"/>
+      <w:bookmarkEnd w:id="24"/>
     </w:p>
     <w:p/>
     <w:p>
@@ -18337,7 +18354,7 @@
           <w:szCs w:val="24"/>
         </w:rPr>
       </w:pPr>
-      <w:bookmarkStart w:id="26" w:name="_Toc413773471"/>
+      <w:bookmarkStart w:id="25" w:name="_Toc413773471"/>
       <w:r>
         <w:rPr>
           <w:rFonts w:ascii="Times New Roman" w:hAnsi="Times New Roman" w:cs="Times New Roman"/>
@@ -18348,7 +18365,7 @@
         </w:rPr>
         <w:t>REQUISITOS FUNCIONAIS</w:t>
       </w:r>
-      <w:bookmarkEnd w:id="26"/>
+      <w:bookmarkEnd w:id="25"/>
     </w:p>
     <w:p>
       <w:pPr>
@@ -18390,27 +18407,40 @@
         <w:pStyle w:val="Legenda"/>
         <w:jc w:val="center"/>
       </w:pPr>
-      <w:bookmarkStart w:id="27" w:name="_Toc412033361"/>
-      <w:bookmarkStart w:id="28" w:name="_Toc413773137"/>
+      <w:bookmarkStart w:id="26" w:name="_Toc412033361"/>
+      <w:bookmarkStart w:id="27" w:name="_Toc413773137"/>
       <w:r>
         <w:t xml:space="preserve">Quadro </w:t>
       </w:r>
-      <w:fldSimple w:instr=" SEQ Quadro \* ARABIC ">
-        <w:r>
-          <w:rPr>
-            <w:noProof/>
-          </w:rPr>
-          <w:t>2</w:t>
-        </w:r>
-      </w:fldSimple>
+      <w:r>
+        <w:fldChar w:fldCharType="begin"/>
+      </w:r>
+      <w:r>
+        <w:instrText xml:space="preserve"> SEQ Quadro \* ARABIC </w:instrText>
+      </w:r>
+      <w:r>
+        <w:fldChar w:fldCharType="separate"/>
+      </w:r>
+      <w:r>
+        <w:rPr>
+          <w:noProof/>
+        </w:rPr>
+        <w:t>2</w:t>
+      </w:r>
+      <w:r>
+        <w:rPr>
+          <w:noProof/>
+        </w:rPr>
+        <w:fldChar w:fldCharType="end"/>
+      </w:r>
       <w:r>
         <w:t xml:space="preserve"> </w:t>
       </w:r>
       <w:r>
         <w:t>- Requisitos Funcionais</w:t>
       </w:r>
+      <w:bookmarkEnd w:id="26"/>
       <w:bookmarkEnd w:id="27"/>
-      <w:bookmarkEnd w:id="28"/>
     </w:p>
     <w:tbl>
       <w:tblPr>
@@ -20418,8 +20448,8 @@
       <w:pPr>
         <w:pStyle w:val="PargrafodaLista"/>
         <w:numPr>
-          <w:ilvl w:val="1"/>
-          <w:numId w:val="29"/>
+          <w:ilvl w:val="2"/>
+          <w:numId w:val="8"/>
         </w:numPr>
         <w:spacing w:line="360" w:lineRule="auto"/>
         <w:jc w:val="both"/>
@@ -20591,7 +20621,7 @@
         <w:pStyle w:val="Ttulo2"/>
         <w:numPr>
           <w:ilvl w:val="3"/>
-          <w:numId w:val="29"/>
+          <w:numId w:val="8"/>
         </w:numPr>
         <w:rPr>
           <w:rFonts w:ascii="Times New Roman" w:hAnsi="Times New Roman" w:cs="Times New Roman"/>
@@ -20601,7 +20631,7 @@
           <w:szCs w:val="24"/>
         </w:rPr>
       </w:pPr>
-      <w:bookmarkStart w:id="29" w:name="_Toc413773475"/>
+      <w:bookmarkStart w:id="28" w:name="_Toc413773475"/>
       <w:r>
         <w:rPr>
           <w:rFonts w:ascii="Times New Roman" w:hAnsi="Times New Roman" w:cs="Times New Roman"/>
@@ -20612,7 +20642,7 @@
         </w:rPr>
         <w:t>Diagrama de Casos de Uso do módulo de Testes</w:t>
       </w:r>
-      <w:bookmarkEnd w:id="29"/>
+      <w:bookmarkEnd w:id="28"/>
     </w:p>
     <w:p>
       <w:pPr>
@@ -20716,7 +20746,7 @@
         <w:pStyle w:val="PargrafodaLista"/>
         <w:numPr>
           <w:ilvl w:val="3"/>
-          <w:numId w:val="29"/>
+          <w:numId w:val="8"/>
         </w:numPr>
         <w:spacing w:line="360" w:lineRule="auto"/>
         <w:jc w:val="both"/>
@@ -20797,7 +20827,7 @@
         <w:pStyle w:val="PargrafodaLista"/>
         <w:numPr>
           <w:ilvl w:val="3"/>
-          <w:numId w:val="29"/>
+          <w:numId w:val="8"/>
         </w:numPr>
         <w:spacing w:line="360" w:lineRule="auto"/>
         <w:jc w:val="both"/>
@@ -20840,7 +20870,7 @@
         <w:pStyle w:val="PargrafodaLista"/>
         <w:numPr>
           <w:ilvl w:val="3"/>
-          <w:numId w:val="29"/>
+          <w:numId w:val="8"/>
         </w:numPr>
         <w:spacing w:line="360" w:lineRule="auto"/>
         <w:jc w:val="both"/>
@@ -20892,7 +20922,7 @@
         <w:pStyle w:val="PargrafodaLista"/>
         <w:numPr>
           <w:ilvl w:val="3"/>
-          <w:numId w:val="29"/>
+          <w:numId w:val="8"/>
         </w:numPr>
         <w:spacing w:line="360" w:lineRule="auto"/>
         <w:jc w:val="both"/>
@@ -20943,7 +20973,7 @@
         <w:pStyle w:val="PargrafodaLista"/>
         <w:numPr>
           <w:ilvl w:val="3"/>
-          <w:numId w:val="29"/>
+          <w:numId w:val="8"/>
         </w:numPr>
         <w:spacing w:line="360" w:lineRule="auto"/>
         <w:jc w:val="both"/>
@@ -20986,7 +21016,7 @@
         <w:pStyle w:val="PargrafodaLista"/>
         <w:numPr>
           <w:ilvl w:val="3"/>
-          <w:numId w:val="29"/>
+          <w:numId w:val="8"/>
         </w:numPr>
         <w:spacing w:line="360" w:lineRule="auto"/>
         <w:jc w:val="both"/>
@@ -21030,7 +21060,7 @@
         <w:pStyle w:val="PargrafodaLista"/>
         <w:numPr>
           <w:ilvl w:val="3"/>
-          <w:numId w:val="29"/>
+          <w:numId w:val="8"/>
         </w:numPr>
         <w:spacing w:line="480" w:lineRule="auto"/>
         <w:jc w:val="both"/>
@@ -21073,7 +21103,7 @@
         <w:pStyle w:val="tcc"/>
         <w:numPr>
           <w:ilvl w:val="1"/>
-          <w:numId w:val="29"/>
+          <w:numId w:val="8"/>
         </w:numPr>
         <w:spacing w:line="480" w:lineRule="auto"/>
         <w:rPr>
@@ -21143,14 +21173,14 @@
         <w:pStyle w:val="Ttulo2"/>
         <w:numPr>
           <w:ilvl w:val="2"/>
-          <w:numId w:val="29"/>
+          <w:numId w:val="8"/>
         </w:numPr>
         <w:rPr>
           <w:rFonts w:ascii="Times New Roman" w:hAnsi="Times New Roman" w:cs="Times New Roman"/>
           <w:color w:val="FF0000"/>
         </w:rPr>
       </w:pPr>
-      <w:bookmarkStart w:id="30" w:name="_Toc413773478"/>
+      <w:bookmarkStart w:id="29" w:name="_Toc413773478"/>
       <w:r>
         <w:rPr>
           <w:rFonts w:ascii="Times New Roman" w:hAnsi="Times New Roman" w:cs="Times New Roman"/>
@@ -21158,7 +21188,7 @@
         </w:rPr>
         <w:t>Diagrama de Classes</w:t>
       </w:r>
-      <w:bookmarkEnd w:id="30"/>
+      <w:bookmarkEnd w:id="29"/>
     </w:p>
     <w:p>
       <w:pPr>
@@ -21226,7 +21256,7 @@
         <w:pStyle w:val="PargrafodaLista"/>
         <w:numPr>
           <w:ilvl w:val="2"/>
-          <w:numId w:val="29"/>
+          <w:numId w:val="8"/>
         </w:numPr>
         <w:spacing w:line="360" w:lineRule="auto"/>
         <w:jc w:val="both"/>
@@ -21326,7 +21356,7 @@
         <w:pStyle w:val="Ttulo2"/>
         <w:numPr>
           <w:ilvl w:val="2"/>
-          <w:numId w:val="29"/>
+          <w:numId w:val="8"/>
         </w:numPr>
         <w:rPr>
           <w:rFonts w:ascii="Times New Roman" w:hAnsi="Times New Roman" w:cs="Times New Roman"/>
@@ -21336,7 +21366,7 @@
           <w:szCs w:val="24"/>
         </w:rPr>
       </w:pPr>
-      <w:bookmarkStart w:id="31" w:name="_Toc413773480"/>
+      <w:bookmarkStart w:id="30" w:name="_Toc413773480"/>
       <w:r>
         <w:rPr>
           <w:rFonts w:ascii="Times New Roman" w:hAnsi="Times New Roman" w:cs="Times New Roman"/>
@@ -21355,7 +21385,7 @@
         </w:rPr>
         <w:t xml:space="preserve"> DADOS </w:t>
       </w:r>
-      <w:bookmarkEnd w:id="31"/>
+      <w:bookmarkEnd w:id="30"/>
     </w:p>
     <w:p>
       <w:pPr>
@@ -21409,7 +21439,7 @@
         <w:pStyle w:val="Ttulo2"/>
         <w:numPr>
           <w:ilvl w:val="3"/>
-          <w:numId w:val="29"/>
+          <w:numId w:val="8"/>
         </w:numPr>
         <w:rPr>
           <w:rFonts w:ascii="Times New Roman" w:hAnsi="Times New Roman" w:cs="Times New Roman"/>
@@ -21419,7 +21449,7 @@
           <w:szCs w:val="24"/>
         </w:rPr>
       </w:pPr>
-      <w:bookmarkStart w:id="32" w:name="_Toc413773481"/>
+      <w:bookmarkStart w:id="31" w:name="_Toc413773481"/>
       <w:r>
         <w:rPr>
           <w:rFonts w:ascii="Times New Roman" w:hAnsi="Times New Roman" w:cs="Times New Roman"/>
@@ -21430,7 +21460,7 @@
         </w:rPr>
         <w:t>DIAGRAMA ENTIDADE-RELACIONAMENTO</w:t>
       </w:r>
-      <w:bookmarkEnd w:id="32"/>
+      <w:bookmarkEnd w:id="31"/>
       <w:r>
         <w:rPr>
           <w:rFonts w:ascii="Times New Roman" w:hAnsi="Times New Roman" w:cs="Times New Roman"/>
@@ -21504,15 +21534,89 @@
         </w:rPr>
         <w:t>IMAGEM DO DIAGRAMA ENTIDADE-RELACIONAMENTO</w:t>
       </w:r>
-      <w:bookmarkStart w:id="33" w:name="_Toc412038538"/>
-    </w:p>
-    <w:bookmarkEnd w:id="33"/>
+      <w:bookmarkStart w:id="32" w:name="_Toc412038538"/>
+    </w:p>
+    <w:p>
+      <w:pPr>
+        <w:pStyle w:val="Ttulo2"/>
+        <w:numPr>
+          <w:ilvl w:val="3"/>
+          <w:numId w:val="8"/>
+        </w:numPr>
+        <w:jc w:val="both"/>
+        <w:rPr>
+          <w:rFonts w:ascii="Times New Roman" w:hAnsi="Times New Roman" w:cs="Times New Roman"/>
+          <w:b/>
+          <w:color w:val="auto"/>
+          <w:sz w:val="24"/>
+          <w:szCs w:val="24"/>
+        </w:rPr>
+      </w:pPr>
+      <w:bookmarkStart w:id="33" w:name="_Toc413773482"/>
+      <w:r>
+        <w:rPr>
+          <w:rFonts w:ascii="Times New Roman" w:hAnsi="Times New Roman" w:cs="Times New Roman"/>
+          <w:b/>
+          <w:color w:val="auto"/>
+          <w:sz w:val="24"/>
+          <w:szCs w:val="24"/>
+        </w:rPr>
+        <w:t>MODELO LÓGICO DO SISTEMA</w:t>
+      </w:r>
+      <w:bookmarkEnd w:id="33"/>
+    </w:p>
+    <w:p/>
+    <w:p>
+      <w:pPr>
+        <w:spacing w:line="360" w:lineRule="auto"/>
+        <w:jc w:val="both"/>
+        <w:rPr>
+          <w:rFonts w:ascii="Times New Roman" w:hAnsi="Times New Roman" w:cs="Times New Roman"/>
+          <w:sz w:val="24"/>
+        </w:rPr>
+      </w:pPr>
+      <w:r>
+        <w:rPr>
+          <w:rFonts w:ascii="Times New Roman" w:hAnsi="Times New Roman" w:cs="Times New Roman"/>
+          <w:sz w:val="24"/>
+        </w:rPr>
+        <w:tab/>
+        <w:t>A figura 9 descreve a representação do modelo lógico de dados do sistema.</w:t>
+      </w:r>
+    </w:p>
+    <w:p>
+      <w:pPr>
+        <w:spacing w:line="360" w:lineRule="auto"/>
+        <w:jc w:val="center"/>
+        <w:rPr>
+          <w:rFonts w:ascii="Times New Roman" w:hAnsi="Times New Roman"/>
+          <w:sz w:val="24"/>
+        </w:rPr>
+      </w:pPr>
+      <w:r>
+        <w:rPr>
+          <w:rFonts w:ascii="Times New Roman" w:hAnsi="Times New Roman"/>
+          <w:sz w:val="24"/>
+        </w:rPr>
+        <w:t xml:space="preserve">IMAGEM DO DIAGRAMA </w:t>
+      </w:r>
+      <w:r>
+        <w:rPr>
+          <w:rFonts w:ascii="Times New Roman" w:hAnsi="Times New Roman"/>
+          <w:sz w:val="24"/>
+        </w:rPr>
+        <w:t>MODELO LOGICO</w:t>
+      </w:r>
+      <w:bookmarkStart w:id="34" w:name="_GoBack"/>
+      <w:bookmarkEnd w:id="34"/>
+    </w:p>
+    <w:bookmarkEnd w:id="32"/>
     <w:p>
       <w:pPr>
         <w:pStyle w:val="Ttulo2"/>
         <w:numPr>
           <w:ilvl w:val="1"/>
-          <w:numId w:val="29"/>
+          <w:numId w:val="8"/>
         </w:numPr>
         <w:rPr>
           <w:rFonts w:ascii="Times New Roman" w:hAnsi="Times New Roman" w:cs="Times New Roman"/>
@@ -21571,7 +21675,7 @@
         <w:pStyle w:val="Ttulo2"/>
         <w:numPr>
           <w:ilvl w:val="2"/>
-          <w:numId w:val="29"/>
+          <w:numId w:val="8"/>
         </w:numPr>
         <w:rPr>
           <w:rFonts w:ascii="Times New Roman" w:hAnsi="Times New Roman" w:cs="Times New Roman"/>
@@ -21581,7 +21685,7 @@
           <w:szCs w:val="24"/>
         </w:rPr>
       </w:pPr>
-      <w:bookmarkStart w:id="34" w:name="_Toc413773461"/>
+      <w:bookmarkStart w:id="35" w:name="_Toc413773461"/>
       <w:r>
         <w:rPr>
           <w:rFonts w:ascii="Times New Roman" w:hAnsi="Times New Roman" w:cs="Times New Roman"/>
@@ -21592,7 +21696,7 @@
         </w:rPr>
         <w:t>LINGUAGENS</w:t>
       </w:r>
-      <w:bookmarkEnd w:id="34"/>
+      <w:bookmarkEnd w:id="35"/>
     </w:p>
     <w:p/>
     <w:p>
@@ -21674,7 +21778,15 @@
           <w:rFonts w:ascii="Times New Roman" w:hAnsi="Times New Roman" w:cs="Times New Roman"/>
           <w:sz w:val="24"/>
         </w:rPr>
-        <w:t>A linguagem Java nos dias de hoje é utilizada por grandes bancos, pois fornece extrema segurança. Também é utilizada por grandes empresas que desejam trafegar uma grande quantidade de dados e necessita de estabilidade e portabilidade (Gonçalves, 1998). Milhões de pessoas já aprenderam essa linguagem e, grandes empresas a estão usando. Lugares como a NASA, IBM, ESPN entre outros são apenas exemplos da confiabilidade que a linguagem Java demostra em seus utilizadores. (Gonçalves, 1998). No sistema, Java foi utilizada para criação do modulo web</w:t>
+        <w:t xml:space="preserve">A linguagem Java nos dias de hoje é utilizada por grandes bancos, pois fornece extrema segurança. Também é utilizada por grandes empresas que desejam trafegar uma grande quantidade de dados e necessita de estabilidade e portabilidade (Gonçalves, 1998). Milhões de pessoas já aprenderam essa linguagem e, grandes empresas a estão usando. Lugares como a NASA, IBM, ESPN entre outros são apenas exemplos da confiabilidade que a linguagem Java </w:t>
+      </w:r>
+      <w:r>
+        <w:rPr>
+          <w:rFonts w:ascii="Times New Roman" w:hAnsi="Times New Roman" w:cs="Times New Roman"/>
+          <w:sz w:val="24"/>
+        </w:rPr>
+        <w:lastRenderedPageBreak/>
+        <w:t>demostra em seus utilizadores. (Gonçalves, 1998). No sistema, Java foi utilizada para criação do modulo web</w:t>
       </w:r>
       <w:r>
         <w:rPr>
@@ -21747,7 +21859,6 @@
           <w:rFonts w:ascii="Times New Roman" w:hAnsi="Times New Roman" w:cs="Times New Roman"/>
           <w:sz w:val="24"/>
         </w:rPr>
-        <w:lastRenderedPageBreak/>
         <w:t xml:space="preserve">Para </w:t>
       </w:r>
       <w:r>
@@ -21999,7 +22110,7 @@
         <w:pStyle w:val="Ttulo2"/>
         <w:numPr>
           <w:ilvl w:val="2"/>
-          <w:numId w:val="29"/>
+          <w:numId w:val="8"/>
         </w:numPr>
         <w:rPr>
           <w:rFonts w:ascii="Times New Roman" w:hAnsi="Times New Roman" w:cs="Times New Roman"/>
@@ -22009,7 +22120,7 @@
           <w:szCs w:val="24"/>
         </w:rPr>
       </w:pPr>
-      <w:bookmarkStart w:id="35" w:name="_Toc413773460"/>
+      <w:bookmarkStart w:id="36" w:name="_Toc413773460"/>
       <w:r>
         <w:rPr>
           <w:rFonts w:ascii="Times New Roman" w:hAnsi="Times New Roman" w:cs="Times New Roman"/>
@@ -22020,7 +22131,7 @@
         </w:rPr>
         <w:t>FERRAMENTAS</w:t>
       </w:r>
-      <w:bookmarkEnd w:id="35"/>
+      <w:bookmarkEnd w:id="36"/>
     </w:p>
     <w:p/>
     <w:p>
@@ -22093,7 +22204,15 @@
           <w:rFonts w:ascii="Times New Roman" w:hAnsi="Times New Roman" w:cs="Times New Roman"/>
           <w:sz w:val="24"/>
         </w:rPr>
-        <w:t>IDEs open source do mercado. Desenvolvida pela Sun Microsystems e mantida pela comunidade, a cada nova versão vem se mostrando uma madura e consistente ferramenta para o desenvolvimento de aplicações.</w:t>
+        <w:t xml:space="preserve">IDEs open source do mercado. Desenvolvida pela Sun Microsystems e mantida </w:t>
+      </w:r>
+      <w:r>
+        <w:rPr>
+          <w:rFonts w:ascii="Times New Roman" w:hAnsi="Times New Roman" w:cs="Times New Roman"/>
+          <w:sz w:val="24"/>
+        </w:rPr>
+        <w:lastRenderedPageBreak/>
+        <w:t>pela comunidade, a cada nova versão vem se mostrando uma madura e consistente ferramenta para o desenvolvimento de aplicações.</w:t>
       </w:r>
       <w:r>
         <w:rPr>
@@ -22107,15 +22226,7 @@
           <w:rFonts w:ascii="Times New Roman" w:hAnsi="Times New Roman" w:cs="Times New Roman"/>
           <w:sz w:val="24"/>
         </w:rPr>
-        <w:t xml:space="preserve">Esta ferramenta possui sistemas de depuração em tempo de desenvolvimento, mostrando a você falhas de digitação, variáveis não declaradas, métodos </w:t>
-      </w:r>
-      <w:r>
-        <w:rPr>
-          <w:rFonts w:ascii="Times New Roman" w:hAnsi="Times New Roman" w:cs="Times New Roman"/>
-          <w:sz w:val="24"/>
-        </w:rPr>
-        <w:lastRenderedPageBreak/>
-        <w:t>inexistente</w:t>
+        <w:t>Esta ferramenta possui sistemas de depuração em tempo de desenvolvimento, mostrando a você falhas de digitação, variáveis não declaradas, métodos inexistente</w:t>
       </w:r>
       <w:r>
         <w:rPr>
@@ -22449,6 +22560,7 @@
           <w:rFonts w:ascii="Times New Roman" w:hAnsi="Times New Roman" w:cs="Times New Roman"/>
           <w:sz w:val="24"/>
         </w:rPr>
+        <w:lastRenderedPageBreak/>
         <w:t>Por ser uma arquitetura distribuída o Git permite que cada desenvolvedor tenha uma cópia local do histórico que está sendo produzido, o git funciona mesmo sem acesso a rede ou ao servidor remoto (Torvalds, 2010).</w:t>
       </w:r>
     </w:p>
@@ -22457,7 +22569,7 @@
         <w:pStyle w:val="Ttulo2"/>
         <w:numPr>
           <w:ilvl w:val="2"/>
-          <w:numId w:val="29"/>
+          <w:numId w:val="8"/>
         </w:numPr>
         <w:rPr>
           <w:rFonts w:ascii="Times New Roman" w:hAnsi="Times New Roman" w:cs="Times New Roman"/>
@@ -22467,7 +22579,7 @@
           <w:szCs w:val="24"/>
         </w:rPr>
       </w:pPr>
-      <w:bookmarkStart w:id="36" w:name="_Toc413773462"/>
+      <w:bookmarkStart w:id="37" w:name="_Toc413773462"/>
       <w:r>
         <w:rPr>
           <w:rFonts w:ascii="Times New Roman" w:hAnsi="Times New Roman" w:cs="Times New Roman"/>
@@ -22476,10 +22588,9 @@
           <w:sz w:val="24"/>
           <w:szCs w:val="24"/>
         </w:rPr>
-        <w:lastRenderedPageBreak/>
         <w:t>TECNOLOGIAS</w:t>
       </w:r>
-      <w:bookmarkEnd w:id="36"/>
+      <w:bookmarkEnd w:id="37"/>
     </w:p>
     <w:p/>
     <w:p>
@@ -22736,7 +22847,7 @@
         <w:pStyle w:val="PargrafodaLista"/>
         <w:numPr>
           <w:ilvl w:val="0"/>
-          <w:numId w:val="29"/>
+          <w:numId w:val="8"/>
         </w:numPr>
         <w:spacing w:line="360" w:lineRule="auto"/>
         <w:jc w:val="both"/>
@@ -22791,7 +22902,7 @@
         <w:pStyle w:val="PargrafodaLista"/>
         <w:numPr>
           <w:ilvl w:val="0"/>
-          <w:numId w:val="29"/>
+          <w:numId w:val="8"/>
         </w:numPr>
         <w:spacing w:line="360" w:lineRule="auto"/>
         <w:jc w:val="both"/>
@@ -22865,7 +22976,7 @@
         <w:pStyle w:val="Ttulo2"/>
         <w:numPr>
           <w:ilvl w:val="0"/>
-          <w:numId w:val="29"/>
+          <w:numId w:val="8"/>
         </w:numPr>
         <w:rPr>
           <w:rFonts w:ascii="Times New Roman" w:hAnsi="Times New Roman" w:cs="Times New Roman"/>
@@ -22875,7 +22986,7 @@
           <w:szCs w:val="24"/>
         </w:rPr>
       </w:pPr>
-      <w:bookmarkStart w:id="37" w:name="_Toc413773483"/>
+      <w:bookmarkStart w:id="38" w:name="_Toc413773483"/>
       <w:r>
         <w:rPr>
           <w:rFonts w:ascii="Times New Roman" w:hAnsi="Times New Roman" w:cs="Times New Roman"/>
@@ -22884,10 +22995,9 @@
           <w:sz w:val="24"/>
           <w:szCs w:val="24"/>
         </w:rPr>
-        <w:lastRenderedPageBreak/>
         <w:t>CONCLUSÃO</w:t>
       </w:r>
-      <w:bookmarkEnd w:id="37"/>
+      <w:bookmarkEnd w:id="38"/>
     </w:p>
     <w:p>
       <w:pPr>
@@ -23178,7 +23288,15 @@
           <w:rFonts w:ascii="Times New Roman" w:hAnsi="Times New Roman" w:cs="Times New Roman"/>
           <w:sz w:val="24"/>
         </w:rPr>
-        <w:t>as acima de tudo o seu desenvolvimento será guiado pelos conhecimentos adquiridos no decorrer do curso, presando pelas boas práticas de análise e desenvolvimento.</w:t>
+        <w:t xml:space="preserve">as acima de </w:t>
+      </w:r>
+      <w:r>
+        <w:rPr>
+          <w:rFonts w:ascii="Times New Roman" w:hAnsi="Times New Roman" w:cs="Times New Roman"/>
+          <w:sz w:val="24"/>
+        </w:rPr>
+        <w:lastRenderedPageBreak/>
+        <w:t>tudo o seu desenvolvimento será guiado pelos conhecimentos adquiridos no decorrer do curso, presando pelas boas práticas de análise e desenvolvimento.</w:t>
       </w:r>
     </w:p>
     <w:p>
@@ -23186,7 +23304,7 @@
         <w:pStyle w:val="PargrafodaLista"/>
         <w:numPr>
           <w:ilvl w:val="0"/>
-          <w:numId w:val="29"/>
+          <w:numId w:val="8"/>
         </w:numPr>
         <w:spacing w:line="360" w:lineRule="auto"/>
         <w:jc w:val="both"/>
@@ -23202,7 +23320,6 @@
           <w:b/>
           <w:sz w:val="24"/>
         </w:rPr>
-        <w:lastRenderedPageBreak/>
         <w:t>TRABALHOS FUTUROS</w:t>
       </w:r>
       <w:r>
@@ -23219,7 +23336,7 @@
         <w:pStyle w:val="Ttulo2"/>
         <w:numPr>
           <w:ilvl w:val="0"/>
-          <w:numId w:val="29"/>
+          <w:numId w:val="8"/>
         </w:numPr>
         <w:rPr>
           <w:rFonts w:ascii="Times New Roman" w:hAnsi="Times New Roman" w:cs="Times New Roman"/>
@@ -23229,7 +23346,7 @@
           <w:szCs w:val="24"/>
         </w:rPr>
       </w:pPr>
-      <w:bookmarkStart w:id="38" w:name="_Toc413773484"/>
+      <w:bookmarkStart w:id="39" w:name="_Toc413773484"/>
       <w:r>
         <w:rPr>
           <w:rFonts w:ascii="Times New Roman" w:hAnsi="Times New Roman" w:cs="Times New Roman"/>
@@ -23241,7 +23358,7 @@
         <w:lastRenderedPageBreak/>
         <w:t xml:space="preserve">REFERÊNCIAS </w:t>
       </w:r>
-      <w:bookmarkEnd w:id="38"/>
+      <w:bookmarkEnd w:id="39"/>
     </w:p>
     <w:p>
       <w:pPr>
@@ -25268,27 +25385,40 @@
           <w:sz w:val="24"/>
         </w:rPr>
       </w:pPr>
-      <w:bookmarkStart w:id="39" w:name="_Toc412033363"/>
-      <w:bookmarkStart w:id="40" w:name="_Toc413773138"/>
+      <w:bookmarkStart w:id="40" w:name="_Toc412033363"/>
+      <w:bookmarkStart w:id="41" w:name="_Toc413773138"/>
       <w:r>
         <w:t xml:space="preserve">Quadro </w:t>
       </w:r>
-      <w:fldSimple w:instr=" SEQ Quadro \* ARABIC ">
-        <w:r>
-          <w:rPr>
-            <w:noProof/>
-          </w:rPr>
-          <w:t>4</w:t>
-        </w:r>
-      </w:fldSimple>
+      <w:r>
+        <w:fldChar w:fldCharType="begin"/>
+      </w:r>
+      <w:r>
+        <w:instrText xml:space="preserve"> SEQ Quadro \* ARABIC </w:instrText>
+      </w:r>
+      <w:r>
+        <w:fldChar w:fldCharType="separate"/>
+      </w:r>
+      <w:r>
+        <w:rPr>
+          <w:noProof/>
+        </w:rPr>
+        <w:t>4</w:t>
+      </w:r>
+      <w:r>
+        <w:rPr>
+          <w:noProof/>
+        </w:rPr>
+        <w:fldChar w:fldCharType="end"/>
+      </w:r>
       <w:r>
         <w:t xml:space="preserve"> </w:t>
       </w:r>
       <w:r>
         <w:t>- Detalhamento das User Stories</w:t>
       </w:r>
-      <w:bookmarkEnd w:id="39"/>
       <w:bookmarkEnd w:id="40"/>
+      <w:bookmarkEnd w:id="41"/>
     </w:p>
     <w:tbl>
       <w:tblPr>
@@ -30704,27 +30834,40 @@
           <w:sz w:val="24"/>
         </w:rPr>
       </w:pPr>
-      <w:bookmarkStart w:id="41" w:name="_Toc412033364"/>
-      <w:bookmarkStart w:id="42" w:name="_Toc413773139"/>
+      <w:bookmarkStart w:id="42" w:name="_Toc412033364"/>
+      <w:bookmarkStart w:id="43" w:name="_Toc413773139"/>
       <w:r>
         <w:t xml:space="preserve">Quadro </w:t>
       </w:r>
-      <w:fldSimple w:instr=" SEQ Quadro \* ARABIC ">
-        <w:r>
-          <w:rPr>
-            <w:noProof/>
-          </w:rPr>
-          <w:t>5</w:t>
-        </w:r>
-      </w:fldSimple>
+      <w:r>
+        <w:fldChar w:fldCharType="begin"/>
+      </w:r>
+      <w:r>
+        <w:instrText xml:space="preserve"> SEQ Quadro \* ARABIC </w:instrText>
+      </w:r>
+      <w:r>
+        <w:fldChar w:fldCharType="separate"/>
+      </w:r>
+      <w:r>
+        <w:rPr>
+          <w:noProof/>
+        </w:rPr>
+        <w:t>5</w:t>
+      </w:r>
+      <w:r>
+        <w:rPr>
+          <w:noProof/>
+        </w:rPr>
+        <w:fldChar w:fldCharType="end"/>
+      </w:r>
       <w:r>
         <w:t xml:space="preserve"> </w:t>
       </w:r>
       <w:r>
         <w:t>- Caso de Uso Login</w:t>
       </w:r>
-      <w:bookmarkEnd w:id="41"/>
       <w:bookmarkEnd w:id="42"/>
+      <w:bookmarkEnd w:id="43"/>
     </w:p>
     <w:tbl>
       <w:tblPr>
@@ -31226,30 +31369,43 @@
           <w:szCs w:val="24"/>
         </w:rPr>
       </w:pPr>
-      <w:bookmarkStart w:id="43" w:name="_Toc412033365"/>
-      <w:bookmarkStart w:id="44" w:name="_Toc413773140"/>
+      <w:bookmarkStart w:id="44" w:name="_Toc412033365"/>
+      <w:bookmarkStart w:id="45" w:name="_Toc413773140"/>
       <w:r>
         <w:t xml:space="preserve">Quadro </w:t>
       </w:r>
-      <w:fldSimple w:instr=" SEQ Quadro \* ARABIC ">
-        <w:r>
-          <w:rPr>
-            <w:noProof/>
-          </w:rPr>
-          <w:t>6</w:t>
-        </w:r>
-      </w:fldSimple>
+      <w:r>
+        <w:fldChar w:fldCharType="begin"/>
+      </w:r>
+      <w:r>
+        <w:instrText xml:space="preserve"> SEQ Quadro \* ARABIC </w:instrText>
+      </w:r>
+      <w:r>
+        <w:fldChar w:fldCharType="separate"/>
+      </w:r>
+      <w:r>
+        <w:rPr>
+          <w:noProof/>
+        </w:rPr>
+        <w:t>6</w:t>
+      </w:r>
+      <w:r>
+        <w:rPr>
+          <w:noProof/>
+        </w:rPr>
+        <w:fldChar w:fldCharType="end"/>
+      </w:r>
       <w:r>
         <w:t xml:space="preserve"> </w:t>
       </w:r>
       <w:r>
         <w:t xml:space="preserve">- Caso de Uso Manter </w:t>
       </w:r>
-      <w:bookmarkEnd w:id="43"/>
+      <w:bookmarkEnd w:id="44"/>
       <w:r>
         <w:t>Teste</w:t>
       </w:r>
-      <w:bookmarkEnd w:id="44"/>
+      <w:bookmarkEnd w:id="45"/>
     </w:p>
     <w:tbl>
       <w:tblPr>
@@ -31825,28 +31981,44 @@
           <w:szCs w:val="24"/>
         </w:rPr>
       </w:pPr>
-      <w:bookmarkStart w:id="45" w:name="_Toc412033366"/>
-      <w:bookmarkStart w:id="46" w:name="_Toc413773141"/>
+      <w:bookmarkStart w:id="46" w:name="_Toc412033366"/>
+      <w:bookmarkStart w:id="47" w:name="_Toc413773141"/>
       <w:r>
         <w:lastRenderedPageBreak/>
         <w:t xml:space="preserve">Quadro </w:t>
       </w:r>
-      <w:fldSimple w:instr=" SEQ Quadro \* ARABIC ">
-        <w:r>
-          <w:rPr>
-            <w:noProof/>
-          </w:rPr>
-          <w:t>7</w:t>
-        </w:r>
-      </w:fldSimple>
+      <w:r>
+        <w:fldChar w:fldCharType="begin"/>
+      </w:r>
+      <w:r>
+        <w:instrText xml:space="preserve"> SEQ </w:instrText>
+      </w:r>
+      <w:r>
+        <w:instrText xml:space="preserve">Quadro \* ARABIC </w:instrText>
+      </w:r>
+      <w:r>
+        <w:fldChar w:fldCharType="separate"/>
+      </w:r>
+      <w:r>
+        <w:rPr>
+          <w:noProof/>
+        </w:rPr>
+        <w:t>7</w:t>
+      </w:r>
+      <w:r>
+        <w:rPr>
+          <w:noProof/>
+        </w:rPr>
+        <w:fldChar w:fldCharType="end"/>
+      </w:r>
       <w:r>
         <w:t xml:space="preserve"> - </w:t>
       </w:r>
       <w:r>
         <w:t>Caso de Uso Manter Questão</w:t>
       </w:r>
-      <w:bookmarkEnd w:id="45"/>
       <w:bookmarkEnd w:id="46"/>
+      <w:bookmarkEnd w:id="47"/>
     </w:p>
     <w:tbl>
       <w:tblPr>
@@ -32315,27 +32487,40 @@
           <w:szCs w:val="24"/>
         </w:rPr>
       </w:pPr>
-      <w:bookmarkStart w:id="47" w:name="_Toc412033367"/>
-      <w:bookmarkStart w:id="48" w:name="_Toc413773142"/>
+      <w:bookmarkStart w:id="48" w:name="_Toc412033367"/>
+      <w:bookmarkStart w:id="49" w:name="_Toc413773142"/>
       <w:r>
         <w:t xml:space="preserve">Quadro </w:t>
       </w:r>
-      <w:fldSimple w:instr=" SEQ Quadro \* ARABIC ">
-        <w:r>
-          <w:rPr>
-            <w:noProof/>
-          </w:rPr>
-          <w:t>8</w:t>
-        </w:r>
-      </w:fldSimple>
+      <w:r>
+        <w:fldChar w:fldCharType="begin"/>
+      </w:r>
+      <w:r>
+        <w:instrText xml:space="preserve"> SEQ Quadro \* ARABIC </w:instrText>
+      </w:r>
+      <w:r>
+        <w:fldChar w:fldCharType="separate"/>
+      </w:r>
+      <w:r>
+        <w:rPr>
+          <w:noProof/>
+        </w:rPr>
+        <w:t>8</w:t>
+      </w:r>
+      <w:r>
+        <w:rPr>
+          <w:noProof/>
+        </w:rPr>
+        <w:fldChar w:fldCharType="end"/>
+      </w:r>
       <w:r>
         <w:t xml:space="preserve"> - </w:t>
       </w:r>
       <w:r>
         <w:t>Caso de Uso Manter Arquivo</w:t>
       </w:r>
-      <w:bookmarkEnd w:id="47"/>
       <w:bookmarkEnd w:id="48"/>
+      <w:bookmarkEnd w:id="49"/>
     </w:p>
     <w:tbl>
       <w:tblPr>
@@ -32799,28 +32984,41 @@
           <w:szCs w:val="24"/>
         </w:rPr>
       </w:pPr>
-      <w:bookmarkStart w:id="49" w:name="_Toc412033368"/>
-      <w:bookmarkStart w:id="50" w:name="_Toc413773143"/>
+      <w:bookmarkStart w:id="50" w:name="_Toc412033368"/>
+      <w:bookmarkStart w:id="51" w:name="_Toc413773143"/>
       <w:r>
         <w:lastRenderedPageBreak/>
         <w:t xml:space="preserve">Quadro </w:t>
       </w:r>
-      <w:fldSimple w:instr=" SEQ Quadro \* ARABIC ">
-        <w:r>
-          <w:rPr>
-            <w:noProof/>
-          </w:rPr>
-          <w:t>9</w:t>
-        </w:r>
-      </w:fldSimple>
+      <w:r>
+        <w:fldChar w:fldCharType="begin"/>
+      </w:r>
+      <w:r>
+        <w:instrText xml:space="preserve"> SEQ Quadro \* ARABIC </w:instrText>
+      </w:r>
+      <w:r>
+        <w:fldChar w:fldCharType="separate"/>
+      </w:r>
+      <w:r>
+        <w:rPr>
+          <w:noProof/>
+        </w:rPr>
+        <w:t>9</w:t>
+      </w:r>
+      <w:r>
+        <w:rPr>
+          <w:noProof/>
+        </w:rPr>
+        <w:fldChar w:fldCharType="end"/>
+      </w:r>
       <w:r>
         <w:t xml:space="preserve"> </w:t>
       </w:r>
       <w:r>
         <w:t>- Caso de Uso Manter Disciplina</w:t>
       </w:r>
-      <w:bookmarkEnd w:id="49"/>
       <w:bookmarkEnd w:id="50"/>
+      <w:bookmarkEnd w:id="51"/>
     </w:p>
     <w:tbl>
       <w:tblPr>
@@ -33257,27 +33455,40 @@
           <w:szCs w:val="24"/>
         </w:rPr>
       </w:pPr>
-      <w:bookmarkStart w:id="51" w:name="_Toc412033369"/>
-      <w:bookmarkStart w:id="52" w:name="_Toc413773144"/>
+      <w:bookmarkStart w:id="52" w:name="_Toc412033369"/>
+      <w:bookmarkStart w:id="53" w:name="_Toc413773144"/>
       <w:r>
         <w:t xml:space="preserve">Quadro </w:t>
       </w:r>
-      <w:fldSimple w:instr=" SEQ Quadro \* ARABIC ">
-        <w:r>
-          <w:rPr>
-            <w:noProof/>
-          </w:rPr>
-          <w:t>10</w:t>
-        </w:r>
-      </w:fldSimple>
+      <w:r>
+        <w:fldChar w:fldCharType="begin"/>
+      </w:r>
+      <w:r>
+        <w:instrText xml:space="preserve"> SEQ Quadro \* ARABIC </w:instrText>
+      </w:r>
+      <w:r>
+        <w:fldChar w:fldCharType="separate"/>
+      </w:r>
+      <w:r>
+        <w:rPr>
+          <w:noProof/>
+        </w:rPr>
+        <w:t>10</w:t>
+      </w:r>
+      <w:r>
+        <w:rPr>
+          <w:noProof/>
+        </w:rPr>
+        <w:fldChar w:fldCharType="end"/>
+      </w:r>
       <w:r>
         <w:t xml:space="preserve"> </w:t>
       </w:r>
       <w:r>
         <w:t>- Caso de Uso Comentar Tópico</w:t>
       </w:r>
-      <w:bookmarkEnd w:id="51"/>
       <w:bookmarkEnd w:id="52"/>
+      <w:bookmarkEnd w:id="53"/>
     </w:p>
     <w:tbl>
       <w:tblPr>
@@ -33756,27 +33967,40 @@
           <w:szCs w:val="24"/>
         </w:rPr>
       </w:pPr>
-      <w:bookmarkStart w:id="53" w:name="_Toc412033370"/>
-      <w:bookmarkStart w:id="54" w:name="_Toc413773145"/>
+      <w:bookmarkStart w:id="54" w:name="_Toc412033370"/>
+      <w:bookmarkStart w:id="55" w:name="_Toc413773145"/>
       <w:r>
         <w:t xml:space="preserve">Quadro </w:t>
       </w:r>
-      <w:fldSimple w:instr=" SEQ Quadro \* ARABIC ">
-        <w:r>
-          <w:rPr>
-            <w:noProof/>
-          </w:rPr>
-          <w:t>11</w:t>
-        </w:r>
-      </w:fldSimple>
+      <w:r>
+        <w:fldChar w:fldCharType="begin"/>
+      </w:r>
+      <w:r>
+        <w:instrText xml:space="preserve"> SEQ Quadro \* ARABIC </w:instrText>
+      </w:r>
+      <w:r>
+        <w:fldChar w:fldCharType="separate"/>
+      </w:r>
+      <w:r>
+        <w:rPr>
+          <w:noProof/>
+        </w:rPr>
+        <w:t>11</w:t>
+      </w:r>
+      <w:r>
+        <w:rPr>
+          <w:noProof/>
+        </w:rPr>
+        <w:fldChar w:fldCharType="end"/>
+      </w:r>
       <w:r>
         <w:t xml:space="preserve"> </w:t>
       </w:r>
       <w:r>
         <w:t>- Caso de Uso Participar de Grupo</w:t>
       </w:r>
-      <w:bookmarkEnd w:id="53"/>
       <w:bookmarkEnd w:id="54"/>
+      <w:bookmarkEnd w:id="55"/>
     </w:p>
     <w:tbl>
       <w:tblPr>
@@ -34158,27 +34382,40 @@
           <w:szCs w:val="24"/>
         </w:rPr>
       </w:pPr>
-      <w:bookmarkStart w:id="55" w:name="_Toc412033371"/>
-      <w:bookmarkStart w:id="56" w:name="_Toc413773146"/>
+      <w:bookmarkStart w:id="56" w:name="_Toc412033371"/>
+      <w:bookmarkStart w:id="57" w:name="_Toc413773146"/>
       <w:r>
         <w:t xml:space="preserve">Quadro </w:t>
       </w:r>
-      <w:fldSimple w:instr=" SEQ Quadro \* ARABIC ">
-        <w:r>
-          <w:rPr>
-            <w:noProof/>
-          </w:rPr>
-          <w:t>12</w:t>
-        </w:r>
-      </w:fldSimple>
+      <w:r>
+        <w:fldChar w:fldCharType="begin"/>
+      </w:r>
+      <w:r>
+        <w:instrText xml:space="preserve"> SEQ Quadro \* ARABIC </w:instrText>
+      </w:r>
+      <w:r>
+        <w:fldChar w:fldCharType="separate"/>
+      </w:r>
+      <w:r>
+        <w:rPr>
+          <w:noProof/>
+        </w:rPr>
+        <w:t>12</w:t>
+      </w:r>
+      <w:r>
+        <w:rPr>
+          <w:noProof/>
+        </w:rPr>
+        <w:fldChar w:fldCharType="end"/>
+      </w:r>
       <w:r>
         <w:t xml:space="preserve"> </w:t>
       </w:r>
       <w:r>
         <w:t>- Caso de Uso Download de Arquivo</w:t>
       </w:r>
-      <w:bookmarkEnd w:id="55"/>
       <w:bookmarkEnd w:id="56"/>
+      <w:bookmarkEnd w:id="57"/>
     </w:p>
     <w:tbl>
       <w:tblPr>
@@ -34584,27 +34821,40 @@
           <w:szCs w:val="24"/>
         </w:rPr>
       </w:pPr>
-      <w:bookmarkStart w:id="57" w:name="_Toc412033372"/>
-      <w:bookmarkStart w:id="58" w:name="_Toc413773147"/>
+      <w:bookmarkStart w:id="58" w:name="_Toc412033372"/>
+      <w:bookmarkStart w:id="59" w:name="_Toc413773147"/>
       <w:r>
         <w:t xml:space="preserve">Quadro </w:t>
       </w:r>
-      <w:fldSimple w:instr=" SEQ Quadro \* ARABIC ">
-        <w:r>
-          <w:rPr>
-            <w:noProof/>
-          </w:rPr>
-          <w:t>13</w:t>
-        </w:r>
-      </w:fldSimple>
+      <w:r>
+        <w:fldChar w:fldCharType="begin"/>
+      </w:r>
+      <w:r>
+        <w:instrText xml:space="preserve"> SEQ Quadro \* ARABIC </w:instrText>
+      </w:r>
+      <w:r>
+        <w:fldChar w:fldCharType="separate"/>
+      </w:r>
+      <w:r>
+        <w:rPr>
+          <w:noProof/>
+        </w:rPr>
+        <w:t>13</w:t>
+      </w:r>
+      <w:r>
+        <w:rPr>
+          <w:noProof/>
+        </w:rPr>
+        <w:fldChar w:fldCharType="end"/>
+      </w:r>
       <w:r>
         <w:t xml:space="preserve"> </w:t>
       </w:r>
       <w:r>
         <w:t>- Caso de Uso Responder Exercicios</w:t>
       </w:r>
-      <w:bookmarkEnd w:id="57"/>
       <w:bookmarkEnd w:id="58"/>
+      <w:bookmarkEnd w:id="59"/>
     </w:p>
     <w:tbl>
       <w:tblPr>
@@ -35035,19 +35285,32 @@
           <w:szCs w:val="24"/>
         </w:rPr>
       </w:pPr>
-      <w:bookmarkStart w:id="59" w:name="_Toc412033373"/>
-      <w:bookmarkStart w:id="60" w:name="_Toc413773148"/>
+      <w:bookmarkStart w:id="60" w:name="_Toc412033373"/>
+      <w:bookmarkStart w:id="61" w:name="_Toc413773148"/>
       <w:r>
         <w:t xml:space="preserve">Quadro </w:t>
       </w:r>
-      <w:fldSimple w:instr=" SEQ Quadro \* ARABIC ">
-        <w:r>
-          <w:rPr>
-            <w:noProof/>
-          </w:rPr>
-          <w:t>14</w:t>
-        </w:r>
-      </w:fldSimple>
+      <w:r>
+        <w:fldChar w:fldCharType="begin"/>
+      </w:r>
+      <w:r>
+        <w:instrText xml:space="preserve"> SEQ Quadro \* ARABIC </w:instrText>
+      </w:r>
+      <w:r>
+        <w:fldChar w:fldCharType="separate"/>
+      </w:r>
+      <w:r>
+        <w:rPr>
+          <w:noProof/>
+        </w:rPr>
+        <w:t>14</w:t>
+      </w:r>
+      <w:r>
+        <w:rPr>
+          <w:noProof/>
+        </w:rPr>
+        <w:fldChar w:fldCharType="end"/>
+      </w:r>
       <w:r>
         <w:t xml:space="preserve"> </w:t>
       </w:r>
@@ -35057,8 +35320,8 @@
       <w:r>
         <w:t>Discussão</w:t>
       </w:r>
-      <w:bookmarkEnd w:id="59"/>
       <w:bookmarkEnd w:id="60"/>
+      <w:bookmarkEnd w:id="61"/>
     </w:p>
     <w:tbl>
       <w:tblPr>
@@ -35521,27 +35784,40 @@
           <w:szCs w:val="24"/>
         </w:rPr>
       </w:pPr>
-      <w:bookmarkStart w:id="61" w:name="_Toc412033374"/>
-      <w:bookmarkStart w:id="62" w:name="_Toc413773149"/>
+      <w:bookmarkStart w:id="62" w:name="_Toc412033374"/>
+      <w:bookmarkStart w:id="63" w:name="_Toc413773149"/>
       <w:r>
         <w:t xml:space="preserve">Quadro </w:t>
       </w:r>
-      <w:fldSimple w:instr=" SEQ Quadro \* ARABIC ">
-        <w:r>
-          <w:rPr>
-            <w:noProof/>
-          </w:rPr>
-          <w:t>15</w:t>
-        </w:r>
-      </w:fldSimple>
+      <w:r>
+        <w:fldChar w:fldCharType="begin"/>
+      </w:r>
+      <w:r>
+        <w:instrText xml:space="preserve"> SEQ Quadro \* ARABIC </w:instrText>
+      </w:r>
+      <w:r>
+        <w:fldChar w:fldCharType="separate"/>
+      </w:r>
+      <w:r>
+        <w:rPr>
+          <w:noProof/>
+        </w:rPr>
+        <w:t>15</w:t>
+      </w:r>
+      <w:r>
+        <w:rPr>
+          <w:noProof/>
+        </w:rPr>
+        <w:fldChar w:fldCharType="end"/>
+      </w:r>
       <w:r>
         <w:t xml:space="preserve"> </w:t>
       </w:r>
       <w:r>
         <w:t>- Caso de Uso Manter Tópico</w:t>
       </w:r>
-      <w:bookmarkEnd w:id="61"/>
       <w:bookmarkEnd w:id="62"/>
+      <w:bookmarkEnd w:id="63"/>
     </w:p>
     <w:tbl>
       <w:tblPr>
@@ -36079,6 +36355,7 @@
         <w:docPartUnique/>
       </w:docPartObj>
     </w:sdtPr>
+    <w:sdtEndPr/>
     <w:sdtContent>
       <w:p>
         <w:pPr>
@@ -36166,6 +36443,7 @@
         <w:docPartUnique/>
       </w:docPartObj>
     </w:sdtPr>
+    <w:sdtEndPr/>
     <w:sdtContent>
       <w:p>
         <w:pPr>
@@ -38277,7 +38555,7 @@
     </w:lvl>
   </w:abstractNum>
   <w:abstractNum w:abstractNumId="22" w15:restartNumberingAfterBreak="0">
-    <w:nsid w:val="693612A7"/>
+    <w:nsid w:val="5EFB1950"/>
     <w:multiLevelType w:val="multilevel"/>
     <w:tmpl w:val="38E2C4BE"/>
     <w:lvl w:ilvl="0">
@@ -38378,9 +38656,9 @@
     </w:lvl>
   </w:abstractNum>
   <w:abstractNum w:abstractNumId="23" w15:restartNumberingAfterBreak="0">
-    <w:nsid w:val="6C8616CE"/>
+    <w:nsid w:val="693612A7"/>
     <w:multiLevelType w:val="multilevel"/>
-    <w:tmpl w:val="97B8E03E"/>
+    <w:tmpl w:val="38E2C4BE"/>
     <w:lvl w:ilvl="0">
       <w:start w:val="1"/>
       <w:numFmt w:val="decimal"/>
@@ -38402,6 +38680,107 @@
         <w:ind w:left="792" w:hanging="432"/>
       </w:pPr>
       <w:rPr>
+        <w:rFonts w:ascii="Times New Roman" w:hAnsi="Times New Roman" w:cs="Times New Roman" w:hint="default"/>
+        <w:b/>
+        <w:sz w:val="24"/>
+      </w:rPr>
+    </w:lvl>
+    <w:lvl w:ilvl="2">
+      <w:start w:val="1"/>
+      <w:numFmt w:val="decimal"/>
+      <w:lvlText w:val="%1.%2.%3."/>
+      <w:lvlJc w:val="left"/>
+      <w:pPr>
+        <w:ind w:left="1224" w:hanging="504"/>
+      </w:pPr>
+      <w:rPr>
+        <w:rFonts w:ascii="Times New Roman" w:hAnsi="Times New Roman"/>
+        <w:b/>
+      </w:rPr>
+    </w:lvl>
+    <w:lvl w:ilvl="3">
+      <w:start w:val="1"/>
+      <w:numFmt w:val="decimal"/>
+      <w:lvlText w:val="%1.%2.%3.%4."/>
+      <w:lvlJc w:val="left"/>
+      <w:pPr>
+        <w:ind w:left="1728" w:hanging="648"/>
+      </w:pPr>
+      <w:rPr>
+        <w:b/>
+      </w:rPr>
+    </w:lvl>
+    <w:lvl w:ilvl="4">
+      <w:start w:val="1"/>
+      <w:numFmt w:val="decimal"/>
+      <w:lvlText w:val="%1.%2.%3.%4.%5."/>
+      <w:lvlJc w:val="left"/>
+      <w:pPr>
+        <w:ind w:left="2232" w:hanging="792"/>
+      </w:pPr>
+    </w:lvl>
+    <w:lvl w:ilvl="5">
+      <w:start w:val="1"/>
+      <w:numFmt w:val="decimal"/>
+      <w:lvlText w:val="%1.%2.%3.%4.%5.%6."/>
+      <w:lvlJc w:val="left"/>
+      <w:pPr>
+        <w:ind w:left="2736" w:hanging="936"/>
+      </w:pPr>
+    </w:lvl>
+    <w:lvl w:ilvl="6">
+      <w:start w:val="1"/>
+      <w:numFmt w:val="decimal"/>
+      <w:lvlText w:val="%1.%2.%3.%4.%5.%6.%7."/>
+      <w:lvlJc w:val="left"/>
+      <w:pPr>
+        <w:ind w:left="3240" w:hanging="1080"/>
+      </w:pPr>
+    </w:lvl>
+    <w:lvl w:ilvl="7">
+      <w:start w:val="1"/>
+      <w:numFmt w:val="decimal"/>
+      <w:lvlText w:val="%1.%2.%3.%4.%5.%6.%7.%8."/>
+      <w:lvlJc w:val="left"/>
+      <w:pPr>
+        <w:ind w:left="3744" w:hanging="1224"/>
+      </w:pPr>
+    </w:lvl>
+    <w:lvl w:ilvl="8">
+      <w:start w:val="1"/>
+      <w:numFmt w:val="decimal"/>
+      <w:lvlText w:val="%1.%2.%3.%4.%5.%6.%7.%8.%9."/>
+      <w:lvlJc w:val="left"/>
+      <w:pPr>
+        <w:ind w:left="4320" w:hanging="1440"/>
+      </w:pPr>
+    </w:lvl>
+  </w:abstractNum>
+  <w:abstractNum w:abstractNumId="24" w15:restartNumberingAfterBreak="0">
+    <w:nsid w:val="6C8616CE"/>
+    <w:multiLevelType w:val="multilevel"/>
+    <w:tmpl w:val="97B8E03E"/>
+    <w:lvl w:ilvl="0">
+      <w:start w:val="1"/>
+      <w:numFmt w:val="decimal"/>
+      <w:lvlText w:val="%1."/>
+      <w:lvlJc w:val="left"/>
+      <w:pPr>
+        <w:ind w:left="360" w:hanging="360"/>
+      </w:pPr>
+      <w:rPr>
+        <w:rFonts w:hint="default"/>
+      </w:rPr>
+    </w:lvl>
+    <w:lvl w:ilvl="1">
+      <w:start w:val="1"/>
+      <w:numFmt w:val="decimal"/>
+      <w:lvlText w:val="%1.%2."/>
+      <w:lvlJc w:val="left"/>
+      <w:pPr>
+        <w:ind w:left="792" w:hanging="432"/>
+      </w:pPr>
+      <w:rPr>
         <w:b/>
       </w:rPr>
     </w:lvl>
@@ -38472,7 +38851,7 @@
       </w:pPr>
     </w:lvl>
   </w:abstractNum>
-  <w:abstractNum w:abstractNumId="24" w15:restartNumberingAfterBreak="0">
+  <w:abstractNum w:abstractNumId="25" w15:restartNumberingAfterBreak="0">
     <w:nsid w:val="6D645550"/>
     <w:multiLevelType w:val="hybridMultilevel"/>
     <w:tmpl w:val="046C1DD8"/>
@@ -38561,7 +38940,7 @@
       </w:pPr>
     </w:lvl>
   </w:abstractNum>
-  <w:abstractNum w:abstractNumId="25" w15:restartNumberingAfterBreak="0">
+  <w:abstractNum w:abstractNumId="26" w15:restartNumberingAfterBreak="0">
     <w:nsid w:val="6E086E19"/>
     <w:multiLevelType w:val="hybridMultilevel"/>
     <w:tmpl w:val="9E581F38"/>
@@ -38673,7 +39052,7 @@
       </w:rPr>
     </w:lvl>
   </w:abstractNum>
-  <w:abstractNum w:abstractNumId="26" w15:restartNumberingAfterBreak="0">
+  <w:abstractNum w:abstractNumId="27" w15:restartNumberingAfterBreak="0">
     <w:nsid w:val="72697088"/>
     <w:multiLevelType w:val="hybridMultilevel"/>
     <w:tmpl w:val="87A2B41C"/>
@@ -38786,7 +39165,7 @@
       </w:rPr>
     </w:lvl>
   </w:abstractNum>
-  <w:abstractNum w:abstractNumId="27" w15:restartNumberingAfterBreak="0">
+  <w:abstractNum w:abstractNumId="28" w15:restartNumberingAfterBreak="0">
     <w:nsid w:val="749678EF"/>
     <w:multiLevelType w:val="multilevel"/>
     <w:tmpl w:val="7BB8A250"/>
@@ -38935,7 +39314,7 @@
       </w:rPr>
     </w:lvl>
   </w:abstractNum>
-  <w:abstractNum w:abstractNumId="28" w15:restartNumberingAfterBreak="0">
+  <w:abstractNum w:abstractNumId="29" w15:restartNumberingAfterBreak="0">
     <w:nsid w:val="79225F9A"/>
     <w:multiLevelType w:val="multilevel"/>
     <w:tmpl w:val="0416001F"/>
@@ -39024,7 +39403,7 @@
       </w:pPr>
     </w:lvl>
   </w:abstractNum>
-  <w:abstractNum w:abstractNumId="29" w15:restartNumberingAfterBreak="0">
+  <w:abstractNum w:abstractNumId="30" w15:restartNumberingAfterBreak="0">
     <w:nsid w:val="79590D86"/>
     <w:multiLevelType w:val="hybridMultilevel"/>
     <w:tmpl w:val="C72682E0"/>
@@ -39117,7 +39496,7 @@
     <w:abstractNumId w:val="9"/>
   </w:num>
   <w:num w:numId="2">
-    <w:abstractNumId w:val="25"/>
+    <w:abstractNumId w:val="26"/>
   </w:num>
   <w:num w:numId="3">
     <w:abstractNumId w:val="14"/>
@@ -39126,7 +39505,7 @@
     <w:abstractNumId w:val="11"/>
   </w:num>
   <w:num w:numId="5">
-    <w:abstractNumId w:val="26"/>
+    <w:abstractNumId w:val="27"/>
   </w:num>
   <w:num w:numId="6">
     <w:abstractNumId w:val="5"/>
@@ -39144,7 +39523,7 @@
     <w:abstractNumId w:val="17"/>
   </w:num>
   <w:num w:numId="11">
-    <w:abstractNumId w:val="24"/>
+    <w:abstractNumId w:val="25"/>
   </w:num>
   <w:num w:numId="12">
     <w:abstractNumId w:val="7"/>
@@ -39156,7 +39535,7 @@
     <w:abstractNumId w:val="1"/>
   </w:num>
   <w:num w:numId="15">
-    <w:abstractNumId w:val="29"/>
+    <w:abstractNumId w:val="30"/>
   </w:num>
   <w:num w:numId="16">
     <w:abstractNumId w:val="13"/>
@@ -39171,7 +39550,7 @@
     <w:abstractNumId w:val="19"/>
   </w:num>
   <w:num w:numId="20">
-    <w:abstractNumId w:val="28"/>
+    <w:abstractNumId w:val="29"/>
   </w:num>
   <w:num w:numId="21">
     <w:abstractNumId w:val="8"/>
@@ -39192,16 +39571,19 @@
     <w:abstractNumId w:val="20"/>
   </w:num>
   <w:num w:numId="27">
-    <w:abstractNumId w:val="27"/>
+    <w:abstractNumId w:val="28"/>
   </w:num>
   <w:num w:numId="28">
-    <w:abstractNumId w:val="23"/>
+    <w:abstractNumId w:val="24"/>
   </w:num>
   <w:num w:numId="29">
-    <w:abstractNumId w:val="22"/>
+    <w:abstractNumId w:val="23"/>
   </w:num>
   <w:num w:numId="30">
     <w:abstractNumId w:val="6"/>
+  </w:num>
+  <w:num w:numId="31">
+    <w:abstractNumId w:val="22"/>
   </w:num>
 </w:numbering>
 </file>
@@ -42384,7 +42766,7 @@
 </file>
 
 <file path=customXml/itemProps1.xml><?xml version="1.0" encoding="utf-8"?>
-<ds:datastoreItem xmlns:ds="http://schemas.openxmlformats.org/officeDocument/2006/customXml" ds:itemID="{F9F4C1D5-0EB3-4078-94D0-CD241228BE69}">
+<ds:datastoreItem xmlns:ds="http://schemas.openxmlformats.org/officeDocument/2006/customXml" ds:itemID="{BC2EB8A9-D445-4355-99CC-BCA2DAFF82D4}">
   <ds:schemaRefs>
     <ds:schemaRef ds:uri="http://schemas.openxmlformats.org/officeDocument/2006/bibliography"/>
   </ds:schemaRefs>

</xml_diff>